<commit_message>
last commit group 1 CP
</commit_message>
<xml_diff>
--- a/addons/Cahier des Charges.docx
+++ b/addons/Cahier des Charges.docx
@@ -883,33 +883,6 @@
     <w:p>
       <w:pPr>
         <w:numPr>
-          <w:ilvl w:val="1"/>
-          <w:numId w:val="1"/>
-        </w:numPr>
-        <w:shd w:val="clear" w:color="auto" w:fill="FFFFFF" w:themeFill="background1"/>
-        <w:spacing w:after="0" w:line="240" w:lineRule="auto"/>
-        <w:rPr>
-          <w:rFonts w:ascii="Segoe UI" w:eastAsia="Times New Roman" w:hAnsi="Segoe UI" w:cs="Segoe UI"/>
-          <w:color w:val="4472C4" w:themeColor="accent1"/>
-          <w:sz w:val="24"/>
-          <w:szCs w:val="24"/>
-          <w:lang w:eastAsia="fr-FR"/>
-        </w:rPr>
-      </w:pPr>
-      <w:r>
-        <w:rPr>
-          <w:rFonts w:ascii="Segoe UI" w:eastAsia="Times New Roman" w:hAnsi="Segoe UI" w:cs="Segoe UI"/>
-          <w:color w:val="4472C4" w:themeColor="accent1"/>
-          <w:sz w:val="24"/>
-          <w:szCs w:val="24"/>
-          <w:lang w:eastAsia="fr-FR"/>
-        </w:rPr>
-        <w:t>Foire aux questions (FAQ)</w:t>
-      </w:r>
-    </w:p>
-    <w:p>
-      <w:pPr>
-        <w:numPr>
           <w:ilvl w:val="0"/>
           <w:numId w:val="1"/>
         </w:numPr>
@@ -1369,6 +1342,17 @@
     </w:p>
     <w:p>
       <w:pPr>
+        <w:shd w:val="clear" w:color="auto" w:fill="FFFFFF" w:themeFill="background1"/>
+        <w:spacing w:after="0" w:line="240" w:lineRule="auto"/>
+        <w:ind w:left="720"/>
+        <w:rPr>
+          <w:rFonts w:ascii="Segoe UI" w:hAnsi="Segoe UI" w:cs="Segoe UI"/>
+          <w:color w:val="4472C4" w:themeColor="accent1"/>
+        </w:rPr>
+      </w:pPr>
+    </w:p>
+    <w:p>
+      <w:pPr>
         <w:pStyle w:val="Titre4"/>
         <w:shd w:val="clear" w:color="auto" w:fill="FFFFFF" w:themeFill="background1"/>
         <w:rPr>
@@ -1496,6 +1480,73 @@
     </w:p>
     <w:p>
       <w:pPr>
+        <w:shd w:val="clear" w:color="auto" w:fill="FFFFFF" w:themeFill="background1"/>
+        <w:spacing w:after="0" w:line="240" w:lineRule="auto"/>
+        <w:ind w:left="720"/>
+        <w:rPr>
+          <w:rFonts w:ascii="Segoe UI" w:hAnsi="Segoe UI" w:cs="Segoe UI"/>
+          <w:color w:val="4472C4" w:themeColor="accent1"/>
+        </w:rPr>
+      </w:pPr>
+      <w:r>
+        <w:rPr>
+          <w:rFonts w:ascii="Segoe UI" w:hAnsi="Segoe UI" w:cs="Segoe UI"/>
+          <w:noProof/>
+          <w:color w:val="4472C4" w:themeColor="accent1"/>
+        </w:rPr>
+        <w:lastRenderedPageBreak/>
+        <w:drawing>
+          <wp:inline distT="0" distB="0" distL="0" distR="0" wp14:anchorId="7408524E" wp14:editId="10CFA647">
+            <wp:extent cx="5762625" cy="5762625"/>
+            <wp:effectExtent l="0" t="0" r="9525" b="9525"/>
+            <wp:docPr id="2" name="Image 2"/>
+            <wp:cNvGraphicFramePr>
+              <a:graphicFrameLocks xmlns:a="http://schemas.openxmlformats.org/drawingml/2006/main" noChangeAspect="1"/>
+            </wp:cNvGraphicFramePr>
+            <a:graphic xmlns:a="http://schemas.openxmlformats.org/drawingml/2006/main">
+              <a:graphicData uri="http://schemas.openxmlformats.org/drawingml/2006/picture">
+                <pic:pic xmlns:pic="http://schemas.openxmlformats.org/drawingml/2006/picture">
+                  <pic:nvPicPr>
+                    <pic:cNvPr id="0" name="Picture 2"/>
+                    <pic:cNvPicPr>
+                      <a:picLocks noChangeAspect="1" noChangeArrowheads="1"/>
+                    </pic:cNvPicPr>
+                  </pic:nvPicPr>
+                  <pic:blipFill>
+                    <a:blip r:embed="rId5">
+                      <a:extLst>
+                        <a:ext uri="{28A0092B-C50C-407E-A947-70E740481C1C}">
+                          <a14:useLocalDpi xmlns:a14="http://schemas.microsoft.com/office/drawing/2010/main" val="0"/>
+                        </a:ext>
+                      </a:extLst>
+                    </a:blip>
+                    <a:srcRect/>
+                    <a:stretch>
+                      <a:fillRect/>
+                    </a:stretch>
+                  </pic:blipFill>
+                  <pic:spPr bwMode="auto">
+                    <a:xfrm>
+                      <a:off x="0" y="0"/>
+                      <a:ext cx="5762625" cy="5762625"/>
+                    </a:xfrm>
+                    <a:prstGeom prst="rect">
+                      <a:avLst/>
+                    </a:prstGeom>
+                    <a:noFill/>
+                    <a:ln>
+                      <a:noFill/>
+                    </a:ln>
+                  </pic:spPr>
+                </pic:pic>
+              </a:graphicData>
+            </a:graphic>
+          </wp:inline>
+        </w:drawing>
+      </w:r>
+    </w:p>
+    <w:p>
+      <w:pPr>
         <w:pStyle w:val="Titre3"/>
         <w:shd w:val="clear" w:color="auto" w:fill="FFFFFF" w:themeFill="background1"/>
         <w:rPr>
@@ -1648,6 +1699,73 @@
     </w:p>
     <w:p>
       <w:pPr>
+        <w:shd w:val="clear" w:color="auto" w:fill="FFFFFF" w:themeFill="background1"/>
+        <w:spacing w:after="0" w:line="240" w:lineRule="auto"/>
+        <w:ind w:left="720"/>
+        <w:rPr>
+          <w:rFonts w:ascii="Segoe UI" w:hAnsi="Segoe UI" w:cs="Segoe UI"/>
+          <w:color w:val="4472C4" w:themeColor="accent1"/>
+        </w:rPr>
+      </w:pPr>
+      <w:r>
+        <w:rPr>
+          <w:rFonts w:ascii="Segoe UI" w:hAnsi="Segoe UI" w:cs="Segoe UI"/>
+          <w:noProof/>
+          <w:color w:val="4472C4" w:themeColor="accent1"/>
+        </w:rPr>
+        <w:lastRenderedPageBreak/>
+        <w:drawing>
+          <wp:inline distT="0" distB="0" distL="0" distR="0" wp14:anchorId="1FFA0929" wp14:editId="673FAF1F">
+            <wp:extent cx="5760720" cy="3018427"/>
+            <wp:effectExtent l="0" t="0" r="0" b="0"/>
+            <wp:docPr id="1" name="Image 1"/>
+            <wp:cNvGraphicFramePr>
+              <a:graphicFrameLocks xmlns:a="http://schemas.openxmlformats.org/drawingml/2006/main" noChangeAspect="1"/>
+            </wp:cNvGraphicFramePr>
+            <a:graphic xmlns:a="http://schemas.openxmlformats.org/drawingml/2006/main">
+              <a:graphicData uri="http://schemas.openxmlformats.org/drawingml/2006/picture">
+                <pic:pic xmlns:pic="http://schemas.openxmlformats.org/drawingml/2006/picture">
+                  <pic:nvPicPr>
+                    <pic:cNvPr id="0" name="Picture 1"/>
+                    <pic:cNvPicPr>
+                      <a:picLocks noChangeAspect="1" noChangeArrowheads="1"/>
+                    </pic:cNvPicPr>
+                  </pic:nvPicPr>
+                  <pic:blipFill>
+                    <a:blip r:embed="rId6" cstate="print">
+                      <a:extLst>
+                        <a:ext uri="{28A0092B-C50C-407E-A947-70E740481C1C}">
+                          <a14:useLocalDpi xmlns:a14="http://schemas.microsoft.com/office/drawing/2010/main" val="0"/>
+                        </a:ext>
+                      </a:extLst>
+                    </a:blip>
+                    <a:srcRect/>
+                    <a:stretch>
+                      <a:fillRect/>
+                    </a:stretch>
+                  </pic:blipFill>
+                  <pic:spPr bwMode="auto">
+                    <a:xfrm>
+                      <a:off x="0" y="0"/>
+                      <a:ext cx="5760720" cy="3018427"/>
+                    </a:xfrm>
+                    <a:prstGeom prst="rect">
+                      <a:avLst/>
+                    </a:prstGeom>
+                    <a:noFill/>
+                    <a:ln>
+                      <a:noFill/>
+                    </a:ln>
+                  </pic:spPr>
+                </pic:pic>
+              </a:graphicData>
+            </a:graphic>
+          </wp:inline>
+        </w:drawing>
+      </w:r>
+    </w:p>
+    <w:p>
+      <w:pPr>
         <w:pStyle w:val="Titre4"/>
         <w:shd w:val="clear" w:color="auto" w:fill="FFFFFF" w:themeFill="background1"/>
         <w:rPr>
@@ -1722,6 +1840,72 @@
     </w:p>
     <w:p>
       <w:pPr>
+        <w:shd w:val="clear" w:color="auto" w:fill="FFFFFF" w:themeFill="background1"/>
+        <w:spacing w:after="0" w:line="240" w:lineRule="auto"/>
+        <w:ind w:left="720"/>
+        <w:rPr>
+          <w:rFonts w:ascii="Segoe UI" w:hAnsi="Segoe UI" w:cs="Segoe UI"/>
+          <w:color w:val="4472C4" w:themeColor="accent1"/>
+        </w:rPr>
+      </w:pPr>
+      <w:r>
+        <w:rPr>
+          <w:rFonts w:ascii="Segoe UI" w:hAnsi="Segoe UI" w:cs="Segoe UI"/>
+          <w:noProof/>
+          <w:color w:val="4472C4" w:themeColor="accent1"/>
+        </w:rPr>
+        <w:drawing>
+          <wp:inline distT="0" distB="0" distL="0" distR="0" wp14:anchorId="101297BA" wp14:editId="1B3813A4">
+            <wp:extent cx="5753100" cy="3000375"/>
+            <wp:effectExtent l="0" t="0" r="0" b="9525"/>
+            <wp:docPr id="3" name="Image 3"/>
+            <wp:cNvGraphicFramePr>
+              <a:graphicFrameLocks xmlns:a="http://schemas.openxmlformats.org/drawingml/2006/main" noChangeAspect="1"/>
+            </wp:cNvGraphicFramePr>
+            <a:graphic xmlns:a="http://schemas.openxmlformats.org/drawingml/2006/main">
+              <a:graphicData uri="http://schemas.openxmlformats.org/drawingml/2006/picture">
+                <pic:pic xmlns:pic="http://schemas.openxmlformats.org/drawingml/2006/picture">
+                  <pic:nvPicPr>
+                    <pic:cNvPr id="0" name="Picture 3"/>
+                    <pic:cNvPicPr>
+                      <a:picLocks noChangeAspect="1" noChangeArrowheads="1"/>
+                    </pic:cNvPicPr>
+                  </pic:nvPicPr>
+                  <pic:blipFill>
+                    <a:blip r:embed="rId7" cstate="print">
+                      <a:extLst>
+                        <a:ext uri="{28A0092B-C50C-407E-A947-70E740481C1C}">
+                          <a14:useLocalDpi xmlns:a14="http://schemas.microsoft.com/office/drawing/2010/main" val="0"/>
+                        </a:ext>
+                      </a:extLst>
+                    </a:blip>
+                    <a:srcRect/>
+                    <a:stretch>
+                      <a:fillRect/>
+                    </a:stretch>
+                  </pic:blipFill>
+                  <pic:spPr bwMode="auto">
+                    <a:xfrm>
+                      <a:off x="0" y="0"/>
+                      <a:ext cx="5753100" cy="3000375"/>
+                    </a:xfrm>
+                    <a:prstGeom prst="rect">
+                      <a:avLst/>
+                    </a:prstGeom>
+                    <a:noFill/>
+                    <a:ln>
+                      <a:noFill/>
+                    </a:ln>
+                  </pic:spPr>
+                </pic:pic>
+              </a:graphicData>
+            </a:graphic>
+          </wp:inline>
+        </w:drawing>
+      </w:r>
+    </w:p>
+    <w:p>
+      <w:pPr>
         <w:pStyle w:val="Titre3"/>
         <w:shd w:val="clear" w:color="auto" w:fill="FFFFFF" w:themeFill="background1"/>
         <w:rPr>
@@ -1803,6 +1987,73 @@
     </w:p>
     <w:p>
       <w:pPr>
+        <w:shd w:val="clear" w:color="auto" w:fill="FFFFFF" w:themeFill="background1"/>
+        <w:spacing w:after="0" w:line="240" w:lineRule="auto"/>
+        <w:ind w:left="720"/>
+        <w:rPr>
+          <w:rFonts w:ascii="Segoe UI" w:hAnsi="Segoe UI" w:cs="Segoe UI"/>
+          <w:color w:val="4472C4" w:themeColor="accent1"/>
+        </w:rPr>
+      </w:pPr>
+      <w:r>
+        <w:rPr>
+          <w:rFonts w:ascii="Segoe UI" w:hAnsi="Segoe UI" w:cs="Segoe UI"/>
+          <w:noProof/>
+          <w:color w:val="4472C4" w:themeColor="accent1"/>
+        </w:rPr>
+        <w:lastRenderedPageBreak/>
+        <w:drawing>
+          <wp:inline distT="0" distB="0" distL="0" distR="0" wp14:anchorId="4D28F8B7" wp14:editId="35142487">
+            <wp:extent cx="5753100" cy="2971800"/>
+            <wp:effectExtent l="0" t="0" r="0" b="0"/>
+            <wp:docPr id="4" name="Image 4"/>
+            <wp:cNvGraphicFramePr>
+              <a:graphicFrameLocks xmlns:a="http://schemas.openxmlformats.org/drawingml/2006/main" noChangeAspect="1"/>
+            </wp:cNvGraphicFramePr>
+            <a:graphic xmlns:a="http://schemas.openxmlformats.org/drawingml/2006/main">
+              <a:graphicData uri="http://schemas.openxmlformats.org/drawingml/2006/picture">
+                <pic:pic xmlns:pic="http://schemas.openxmlformats.org/drawingml/2006/picture">
+                  <pic:nvPicPr>
+                    <pic:cNvPr id="0" name="Picture 4"/>
+                    <pic:cNvPicPr>
+                      <a:picLocks noChangeAspect="1" noChangeArrowheads="1"/>
+                    </pic:cNvPicPr>
+                  </pic:nvPicPr>
+                  <pic:blipFill>
+                    <a:blip r:embed="rId8" cstate="print">
+                      <a:extLst>
+                        <a:ext uri="{28A0092B-C50C-407E-A947-70E740481C1C}">
+                          <a14:useLocalDpi xmlns:a14="http://schemas.microsoft.com/office/drawing/2010/main" val="0"/>
+                        </a:ext>
+                      </a:extLst>
+                    </a:blip>
+                    <a:srcRect/>
+                    <a:stretch>
+                      <a:fillRect/>
+                    </a:stretch>
+                  </pic:blipFill>
+                  <pic:spPr bwMode="auto">
+                    <a:xfrm>
+                      <a:off x="0" y="0"/>
+                      <a:ext cx="5753100" cy="2971800"/>
+                    </a:xfrm>
+                    <a:prstGeom prst="rect">
+                      <a:avLst/>
+                    </a:prstGeom>
+                    <a:noFill/>
+                    <a:ln>
+                      <a:noFill/>
+                    </a:ln>
+                  </pic:spPr>
+                </pic:pic>
+              </a:graphicData>
+            </a:graphic>
+          </wp:inline>
+        </w:drawing>
+      </w:r>
+    </w:p>
+    <w:p>
+      <w:pPr>
         <w:pStyle w:val="Titre4"/>
         <w:shd w:val="clear" w:color="auto" w:fill="FFFFFF" w:themeFill="background1"/>
         <w:rPr>
@@ -1931,7 +2182,6 @@
           <w:sz w:val="30"/>
           <w:szCs w:val="30"/>
         </w:rPr>
-        <w:lastRenderedPageBreak/>
         <w:t>4. Gestion des Comptes Utilisateurs</w:t>
       </w:r>
     </w:p>
@@ -2333,6 +2583,7 @@
           <w:b/>
           <w:bCs/>
         </w:rPr>
+        <w:lastRenderedPageBreak/>
         <w:t>5.3 Filtrage et Recherche de Données</w:t>
       </w:r>
     </w:p>
@@ -2459,14 +2710,7 @@
           <w:rFonts w:ascii="Segoe UI" w:hAnsi="Segoe UI" w:cs="Segoe UI"/>
           <w:color w:val="4472C4" w:themeColor="accent1"/>
         </w:rPr>
-        <w:t>thibaut.tiennot@gmail.com</w:t>
-      </w:r>
-      <w:r>
-        <w:rPr>
-          <w:rFonts w:ascii="Segoe UI" w:hAnsi="Segoe UI" w:cs="Segoe UI"/>
-          <w:color w:val="4472C4" w:themeColor="accent1"/>
-        </w:rPr>
-        <w:t> .</w:t>
+        <w:t>thibaut.tiennot@gmail.com .</w:t>
       </w:r>
       <w:proofErr w:type="gramEnd"/>
     </w:p>

</xml_diff>